<commit_message>
Docs: Clean up report.
</commit_message>
<xml_diff>
--- a/lab5/lab5_report.docx
+++ b/lab5/lab5_report.docx
@@ -15,8 +15,13 @@
       <w:pPr>
         <w:pStyle w:val="Heading1"/>
       </w:pPr>
-      <w:r>
-        <w:t>Netid: ___________</w:t>
+      <w:proofErr w:type="spellStart"/>
+      <w:r>
+        <w:t>Netid</w:t>
+      </w:r>
+      <w:proofErr w:type="spellEnd"/>
+      <w:r>
+        <w:t>: ___________</w:t>
       </w:r>
     </w:p>
     <w:p/>
@@ -62,6 +67,9 @@
         <w:t xml:space="preserve"> (includes screenshot of line from vector file that is being used in the screenshot)</w:t>
       </w:r>
       <w:r>
+        <w:t>.</w:t>
+      </w:r>
+      <w:r>
         <w:t xml:space="preserve"> </w:t>
       </w:r>
       <w:r>
@@ -90,18 +98,10 @@
         <w:t>—Slice Logic, Summary of Registers</w:t>
       </w:r>
       <w:r>
-        <w:t xml:space="preserve">, DSP </w:t>
-      </w:r>
-      <w:proofErr w:type="gramStart"/>
-      <w:r>
-        <w:t>Table</w:t>
-      </w:r>
-      <w:r>
-        <w:t xml:space="preserve">  (</w:t>
-      </w:r>
-      <w:proofErr w:type="gramEnd"/>
-      <w:r>
-        <w:t>3 pts)</w:t>
+        <w:t>, DSP Table</w:t>
+      </w:r>
+      <w:r>
+        <w:t xml:space="preserve"> (3 pts)</w:t>
       </w:r>
     </w:p>
     <w:p>
@@ -117,15 +117,13 @@
         </w:numPr>
       </w:pPr>
       <w:r>
-        <w:t xml:space="preserve">Timing longest </w:t>
-      </w:r>
-      <w:proofErr w:type="gramStart"/>
-      <w:r>
-        <w:t>register</w:t>
-      </w:r>
-      <w:proofErr w:type="gramEnd"/>
-      <w:r>
-        <w:t xml:space="preserve"> to register path:</w:t>
+        <w:t>Timing</w:t>
+      </w:r>
+      <w:r>
+        <w:t>:</w:t>
+      </w:r>
+      <w:r>
+        <w:t xml:space="preserve"> longest register to register path:</w:t>
       </w:r>
       <w:r>
         <w:t xml:space="preserve"> (3 pts)</w:t>
@@ -150,7 +148,19 @@
         <w:rPr>
           <w:noProof/>
         </w:rPr>
-        <w:t>Timing – longest clock to output path:</w:t>
+        <w:t>Timing</w:t>
+      </w:r>
+      <w:r>
+        <w:rPr>
+          <w:noProof/>
+        </w:rPr>
+        <w:t>:</w:t>
+      </w:r>
+      <w:r>
+        <w:rPr>
+          <w:noProof/>
+        </w:rPr>
+        <w:t xml:space="preserve"> longest clock to output path:</w:t>
       </w:r>
       <w:r>
         <w:rPr>
@@ -188,7 +198,19 @@
         <w:rPr>
           <w:noProof/>
         </w:rPr>
-        <w:t>Timing – longest input pin to input register path:</w:t>
+        <w:t>Timing</w:t>
+      </w:r>
+      <w:r>
+        <w:rPr>
+          <w:noProof/>
+        </w:rPr>
+        <w:t>:</w:t>
+      </w:r>
+      <w:r>
+        <w:rPr>
+          <w:noProof/>
+        </w:rPr>
+        <w:t xml:space="preserve"> longest input pin to input register path:</w:t>
       </w:r>
       <w:r>
         <w:rPr>
@@ -244,7 +266,13 @@
         </w:numPr>
       </w:pPr>
       <w:r>
-        <w:t xml:space="preserve">Simulation screenshot (includes screenshot of line from vector file that is being used in the screenshot) Simulation screenshot annotated to show latency.  </w:t>
+        <w:t>Simulation screenshot (includes screenshot of line from vector file that is being used in the screenshot)</w:t>
+      </w:r>
+      <w:r>
+        <w:t>.</w:t>
+      </w:r>
+      <w:r>
+        <w:t xml:space="preserve"> Simulation screenshot annotated to show latency.  </w:t>
       </w:r>
       <w:r>
         <w:t xml:space="preserve"> (14 pts)</w:t>
@@ -272,18 +300,10 @@
         <w:t xml:space="preserve"> </w:t>
       </w:r>
       <w:r>
-        <w:t xml:space="preserve">Slice Logic, Summary of Registers, DSP </w:t>
-      </w:r>
-      <w:proofErr w:type="gramStart"/>
-      <w:r>
-        <w:t xml:space="preserve">Table  </w:t>
-      </w:r>
-      <w:r>
-        <w:t>(</w:t>
-      </w:r>
-      <w:proofErr w:type="gramEnd"/>
-      <w:r>
-        <w:t xml:space="preserve"> 3 pts)</w:t>
+        <w:t xml:space="preserve">Slice Logic, Summary of Registers, DSP Table </w:t>
+      </w:r>
+      <w:r>
+        <w:t>(3 pts)</w:t>
       </w:r>
     </w:p>
     <w:p>
@@ -299,18 +319,10 @@
         </w:numPr>
       </w:pPr>
       <w:r>
-        <w:t xml:space="preserve">Timing – longest register to register </w:t>
-      </w:r>
-      <w:proofErr w:type="gramStart"/>
-      <w:r>
-        <w:t xml:space="preserve">path  </w:t>
-      </w:r>
-      <w:r>
-        <w:t>(</w:t>
-      </w:r>
-      <w:proofErr w:type="gramEnd"/>
-      <w:r>
-        <w:t xml:space="preserve"> 3 pts)</w:t>
+        <w:t xml:space="preserve">Timing – longest register to register path </w:t>
+      </w:r>
+      <w:r>
+        <w:t>(3 pts)</w:t>
       </w:r>
     </w:p>
     <w:p>
@@ -326,15 +338,7 @@
         </w:numPr>
       </w:pPr>
       <w:r>
-        <w:t xml:space="preserve">Is the above path from the output of the input register to the multiplier </w:t>
-      </w:r>
-      <w:proofErr w:type="gramStart"/>
-      <w:r>
-        <w:t>input  or</w:t>
-      </w:r>
-      <w:proofErr w:type="gramEnd"/>
-      <w:r>
-        <w:t xml:space="preserve"> is it from the output of the multiplier to input of the output register? </w:t>
+        <w:t xml:space="preserve">Is the above path from the output of the input register to the multiplier input or is it from the output of the multiplier to input of the output register? </w:t>
       </w:r>
       <w:r>
         <w:t xml:space="preserve"> (5 pts)</w:t>
@@ -374,21 +378,19 @@
         </w:numPr>
       </w:pPr>
       <w:r>
-        <w:t xml:space="preserve">Simulation </w:t>
-      </w:r>
-      <w:proofErr w:type="gramStart"/>
-      <w:r>
-        <w:t>screenshot</w:t>
+        <w:t>Simulation screenshot</w:t>
       </w:r>
       <w:r>
         <w:t xml:space="preserve"> </w:t>
       </w:r>
       <w:r>
-        <w:t xml:space="preserve"> (</w:t>
-      </w:r>
-      <w:proofErr w:type="gramEnd"/>
-      <w:r>
-        <w:t xml:space="preserve">includes screenshot of line from vector file that is being used in the screenshot)  Simulation screenshot annotated to show latency.  </w:t>
+        <w:t>(includes screenshot of line from vector file that is being used in the screenshot)</w:t>
+      </w:r>
+      <w:r>
+        <w:t>.</w:t>
+      </w:r>
+      <w:r>
+        <w:t xml:space="preserve"> Simulation screenshot annotated to show latency.</w:t>
       </w:r>
       <w:r>
         <w:t xml:space="preserve"> (20 pts)</w:t>
@@ -413,18 +415,10 @@
         <w:t xml:space="preserve"> </w:t>
       </w:r>
       <w:r>
-        <w:t xml:space="preserve">Slice Logic, Summary of Registers, DSP </w:t>
-      </w:r>
-      <w:proofErr w:type="gramStart"/>
-      <w:r>
-        <w:t xml:space="preserve">Table  </w:t>
-      </w:r>
-      <w:r>
-        <w:t>(</w:t>
-      </w:r>
-      <w:proofErr w:type="gramEnd"/>
-      <w:r>
-        <w:t xml:space="preserve"> 5 pts)</w:t>
+        <w:t xml:space="preserve">Slice Logic, Summary of Registers, DSP Table </w:t>
+      </w:r>
+      <w:r>
+        <w:t>(5 pts)</w:t>
       </w:r>
     </w:p>
     <w:p>
@@ -443,15 +437,7 @@
         <w:t>Timing, longest register to register path:</w:t>
       </w:r>
       <w:r>
-        <w:t xml:space="preserve"> </w:t>
-      </w:r>
-      <w:proofErr w:type="gramStart"/>
-      <w:r>
-        <w:t>( 5</w:t>
-      </w:r>
-      <w:proofErr w:type="gramEnd"/>
-      <w:r>
-        <w:t xml:space="preserve"> pts)</w:t>
+        <w:t xml:space="preserve"> (5 pts)</w:t>
       </w:r>
     </w:p>
     <w:p/>

</xml_diff>